<commit_message>
added ex 4 with a praticle example
</commit_message>
<xml_diff>
--- a/code1/template1.docx
+++ b/code1/template1.docx
@@ -90,7 +90,7 @@
           <w:iCs/>
           <w:i/>
         </w:rPr>
-        <w:t xml:space="preserve">By: Em</w:t>
+        <w:t xml:space="preserve">By: Testing: 1, 2, 3!</w:t>
       </w:r>
     </w:p>
     <w:p>
@@ -108,7 +108,7 @@
           <w:bCs/>
           <w:b/>
         </w:rPr>
-        <w:t xml:space="preserve">nurse</w:t>
+        <w:t xml:space="preserve">noun1</w:t>
       </w:r>
       <w:r>
         <w:t xml:space="preserve">, threatening everyone by waving yer</w:t>
@@ -121,7 +121,7 @@
           <w:bCs/>
           <w:b/>
         </w:rPr>
-        <w:t xml:space="preserve">cute</w:t>
+        <w:t xml:space="preserve">adjective1</w:t>
       </w:r>
       <w:r>
         <w:t xml:space="preserve"> </w:t>
@@ -137,7 +137,7 @@
           <w:bCs/>
           <w:b/>
         </w:rPr>
-        <w:t xml:space="preserve">dance</w:t>
+        <w:t xml:space="preserve">verb1</w:t>
       </w:r>
       <w:r>
         <w:t xml:space="preserve"> </w:t>
@@ -153,7 +153,7 @@
           <w:bCs/>
           <w:b/>
         </w:rPr>
-        <w:t xml:space="preserve">belly dancer</w:t>
+        <w:t xml:space="preserve">noun2</w:t>
       </w:r>
       <w:r>
         <w:t xml:space="preserve">. So here’s what ye do: Cleverly work into yer daily conversations</w:t>
@@ -166,7 +166,7 @@
           <w:bCs/>
           <w:b/>
         </w:rPr>
-        <w:t xml:space="preserve">questionable</w:t>
+        <w:t xml:space="preserve">adjective2</w:t>
       </w:r>
       <w:r>
         <w:t xml:space="preserve"> </w:t>
@@ -191,7 +191,7 @@
           <w:bCs/>
           <w:b/>
         </w:rPr>
-        <w:t xml:space="preserve">teddy bears</w:t>
+        <w:t xml:space="preserve">plural_noun1</w:t>
       </w:r>
       <w:r>
         <w:t xml:space="preserve">,</w:t>
@@ -216,7 +216,7 @@
           <w:bCs/>
           <w:b/>
         </w:rPr>
-        <w:t xml:space="preserve">scrunchies</w:t>
+        <w:t xml:space="preserve">plural_noun2</w:t>
       </w:r>
       <w:r>
         <w:t xml:space="preserve">,</w:t>
@@ -247,7 +247,7 @@
           <w:bCs/>
           <w:b/>
         </w:rPr>
-        <w:t xml:space="preserve">camp fires</w:t>
+        <w:t xml:space="preserve">plural_noun3</w:t>
       </w:r>
       <w:r>
         <w:t xml:space="preserve">.</w:t>
@@ -321,7 +321,7 @@
           <w:bCs/>
           <w:b/>
         </w:rPr>
-        <w:t xml:space="preserve">elbow</w:t>
+        <w:t xml:space="preserve">part_of_the_body1</w:t>
       </w:r>
       <w:r>
         <w:t xml:space="preserve"> </w:t>
@@ -337,7 +337,7 @@
           <w:bCs/>
           <w:b/>
         </w:rPr>
-        <w:t xml:space="preserve">pinky toe</w:t>
+        <w:t xml:space="preserve">noun3</w:t>
       </w:r>
       <w:r>
         <w:t xml:space="preserve">. Once ye have the lingo down pat, it helps to wear a three-cornered</w:t>
@@ -350,7 +350,7 @@
           <w:bCs/>
           <w:b/>
         </w:rPr>
-        <w:t xml:space="preserve">post card</w:t>
+        <w:t xml:space="preserve">noun4</w:t>
       </w:r>
       <w:r>
         <w:t xml:space="preserve"> </w:t>
@@ -366,7 +366,7 @@
           <w:bCs/>
           <w:b/>
         </w:rPr>
-        <w:t xml:space="preserve">favorite pencil</w:t>
+        <w:t xml:space="preserve">noun5</w:t>
       </w:r>
       <w:r>
         <w:t xml:space="preserve"> </w:t>
@@ -382,7 +382,7 @@
           <w:bCs/>
           <w:b/>
         </w:rPr>
-        <w:t xml:space="preserve">daffodil</w:t>
+        <w:t xml:space="preserve">noun6</w:t>
       </w:r>
       <w:r>
         <w:t xml:space="preserve"> </w:t>
@@ -398,7 +398,7 @@
           <w:bCs/>
           <w:b/>
         </w:rPr>
-        <w:t xml:space="preserve">nostril</w:t>
+        <w:t xml:space="preserve">part_of_the_body2</w:t>
       </w:r>
       <w:r>
         <w:t xml:space="preserve">. Aye, now yer be a real pirate!</w:t>

</xml_diff>